<commit_message>
initially folder and .doc for mmn22
create a new folder for mmn 22
</commit_message>
<xml_diff>
--- a/mmn21/ממן 21 copy.docx
+++ b/mmn21/ממן 21 copy.docx
@@ -4901,14 +4901,36 @@
                                 </w:rPr>
                                 <w:t xml:space="preserve">איור </w:t>
                               </w:r>
-                              <w:fldSimple w:instr=" SEQ איור \* ARABIC ">
-                                <w:r>
-                                  <w:rPr>
-                                    <w:noProof/>
-                                  </w:rPr>
-                                  <w:t>1</w:t>
-                                </w:r>
-                              </w:fldSimple>
+                              <w:r>
+                                <w:fldChar w:fldCharType="begin"/>
+                              </w:r>
+                              <w:r>
+                                <w:instrText xml:space="preserve"> SEQ </w:instrText>
+                              </w:r>
+                              <w:r>
+                                <w:rPr>
+                                  <w:rtl/>
+                                </w:rPr>
+                                <w:instrText>איור</w:instrText>
+                              </w:r>
+                              <w:r>
+                                <w:instrText xml:space="preserve"> \* ARABIC </w:instrText>
+                              </w:r>
+                              <w:r>
+                                <w:fldChar w:fldCharType="separate"/>
+                              </w:r>
+                              <w:r>
+                                <w:rPr>
+                                  <w:noProof/>
+                                </w:rPr>
+                                <w:t>1</w:t>
+                              </w:r>
+                              <w:r>
+                                <w:rPr>
+                                  <w:noProof/>
+                                </w:rPr>
+                                <w:fldChar w:fldCharType="end"/>
+                              </w:r>
                             </w:p>
                           </w:txbxContent>
                         </wps:txbx>
@@ -6439,14 +6461,36 @@
                               </w:rPr>
                               <w:t xml:space="preserve">איור </w:t>
                             </w:r>
-                            <w:fldSimple w:instr=" SEQ איור \* ARABIC ">
-                              <w:r>
-                                <w:rPr>
-                                  <w:noProof/>
-                                </w:rPr>
-                                <w:t>2</w:t>
-                              </w:r>
-                            </w:fldSimple>
+                            <w:r>
+                              <w:fldChar w:fldCharType="begin"/>
+                            </w:r>
+                            <w:r>
+                              <w:instrText xml:space="preserve"> SEQ </w:instrText>
+                            </w:r>
+                            <w:r>
+                              <w:rPr>
+                                <w:rtl/>
+                              </w:rPr>
+                              <w:instrText>איור</w:instrText>
+                            </w:r>
+                            <w:r>
+                              <w:instrText xml:space="preserve"> \* ARABIC </w:instrText>
+                            </w:r>
+                            <w:r>
+                              <w:fldChar w:fldCharType="separate"/>
+                            </w:r>
+                            <w:r>
+                              <w:rPr>
+                                <w:noProof/>
+                              </w:rPr>
+                              <w:t>2</w:t>
+                            </w:r>
+                            <w:r>
+                              <w:rPr>
+                                <w:noProof/>
+                              </w:rPr>
+                              <w:fldChar w:fldCharType="end"/>
+                            </w:r>
                           </w:p>
                         </w:txbxContent>
                       </wps:txbx>
@@ -6662,15 +6706,37 @@
         </w:rPr>
         <w:t xml:space="preserve">איור </w:t>
       </w:r>
-      <w:fldSimple w:instr=" SEQ איור \* ARABIC ">
-        <w:r>
-          <w:rPr>
-            <w:noProof/>
-            <w:rtl/>
-          </w:rPr>
-          <w:t>3</w:t>
-        </w:r>
-      </w:fldSimple>
+      <w:r>
+        <w:fldChar w:fldCharType="begin"/>
+      </w:r>
+      <w:r>
+        <w:instrText xml:space="preserve"> SEQ </w:instrText>
+      </w:r>
+      <w:r>
+        <w:rPr>
+          <w:rtl/>
+        </w:rPr>
+        <w:instrText>איור</w:instrText>
+      </w:r>
+      <w:r>
+        <w:instrText xml:space="preserve"> \* ARABIC </w:instrText>
+      </w:r>
+      <w:r>
+        <w:fldChar w:fldCharType="separate"/>
+      </w:r>
+      <w:r>
+        <w:rPr>
+          <w:noProof/>
+          <w:rtl/>
+        </w:rPr>
+        <w:t>3</w:t>
+      </w:r>
+      <w:r>
+        <w:rPr>
+          <w:noProof/>
+        </w:rPr>
+        <w:fldChar w:fldCharType="end"/>
+      </w:r>
     </w:p>
     <w:p>
       <w:pPr>
@@ -6802,14 +6868,36 @@
                               </w:rPr>
                               <w:t xml:space="preserve">איור </w:t>
                             </w:r>
-                            <w:fldSimple w:instr=" SEQ איור \* ARABIC ">
-                              <w:r>
-                                <w:rPr>
-                                  <w:noProof/>
-                                </w:rPr>
-                                <w:t>4</w:t>
-                              </w:r>
-                            </w:fldSimple>
+                            <w:r>
+                              <w:fldChar w:fldCharType="begin"/>
+                            </w:r>
+                            <w:r>
+                              <w:instrText xml:space="preserve"> SEQ </w:instrText>
+                            </w:r>
+                            <w:r>
+                              <w:rPr>
+                                <w:rtl/>
+                              </w:rPr>
+                              <w:instrText>איור</w:instrText>
+                            </w:r>
+                            <w:r>
+                              <w:instrText xml:space="preserve"> \* ARABIC </w:instrText>
+                            </w:r>
+                            <w:r>
+                              <w:fldChar w:fldCharType="separate"/>
+                            </w:r>
+                            <w:r>
+                              <w:rPr>
+                                <w:noProof/>
+                              </w:rPr>
+                              <w:t>4</w:t>
+                            </w:r>
+                            <w:r>
+                              <w:rPr>
+                                <w:noProof/>
+                              </w:rPr>
+                              <w:fldChar w:fldCharType="end"/>
+                            </w:r>
                           </w:p>
                         </w:txbxContent>
                       </wps:txbx>
@@ -13357,14 +13445,36 @@
       <w:r>
         <w:t xml:space="preserve"> </w:t>
       </w:r>
-      <w:fldSimple w:instr=" SEQ איור \* ARABIC ">
-        <w:r>
-          <w:rPr>
-            <w:noProof/>
-          </w:rPr>
-          <w:t>6</w:t>
-        </w:r>
-      </w:fldSimple>
+      <w:r>
+        <w:fldChar w:fldCharType="begin"/>
+      </w:r>
+      <w:r>
+        <w:instrText xml:space="preserve"> SEQ </w:instrText>
+      </w:r>
+      <w:r>
+        <w:rPr>
+          <w:rtl/>
+        </w:rPr>
+        <w:instrText>איור</w:instrText>
+      </w:r>
+      <w:r>
+        <w:instrText xml:space="preserve"> \* ARABIC </w:instrText>
+      </w:r>
+      <w:r>
+        <w:fldChar w:fldCharType="separate"/>
+      </w:r>
+      <w:r>
+        <w:rPr>
+          <w:noProof/>
+        </w:rPr>
+        <w:t>6</w:t>
+      </w:r>
+      <w:r>
+        <w:rPr>
+          <w:noProof/>
+        </w:rPr>
+        <w:fldChar w:fldCharType="end"/>
+      </w:r>
     </w:p>
     <w:p>
       <w:pPr>
@@ -24871,7 +24981,7 @@
         <w:color w:val="404040" w:themeColor="text1" w:themeTint="BF"/>
         <w:rtl/>
       </w:rPr>
-      <w:t>דניאל לייבנר - 208271775</w:t>
+      <w:t xml:space="preserve">דניאל לייבנר </w:t>
     </w:r>
     <w:r>
       <w:rPr>

</xml_diff>